<commit_message>
criterios de avaliação com a sugestão da Ana
</commit_message>
<xml_diff>
--- a/criteriosSAOA.docx
+++ b/criteriosSAOA.docx
@@ -194,7 +194,35 @@
                 <w:lang w:eastAsia="pt-BR"/>
                 <w14:ligatures w14:val="none"/>
               </w:rPr>
-              <w:t>1 a 5*</w:t>
+              <w:t>1 a 5</w:t>
+            </w:r>
+            <w:r>
+              <w:rPr>
+                <w:rFonts w:ascii="Calibri" w:eastAsia="Times New Roman" w:hAnsi="Calibri" w:cs="Calibri"/>
+                <w:b/>
+                <w:bCs/>
+                <w:color w:val="000000"/>
+                <w:kern w:val="0"/>
+                <w:sz w:val="28"/>
+                <w:szCs w:val="28"/>
+                <w:lang w:eastAsia="pt-BR"/>
+                <w14:ligatures w14:val="none"/>
+              </w:rPr>
+              <w:t xml:space="preserve"> </w:t>
+            </w:r>
+            <w:r>
+              <w:rPr>
+                <w:rFonts w:ascii="Calibri" w:eastAsia="Times New Roman" w:hAnsi="Calibri" w:cs="Calibri"/>
+                <w:b/>
+                <w:bCs/>
+                <w:color w:val="000000"/>
+                <w:kern w:val="0"/>
+                <w:sz w:val="28"/>
+                <w:szCs w:val="28"/>
+                <w:lang w:eastAsia="pt-BR"/>
+                <w14:ligatures w14:val="none"/>
+              </w:rPr>
+              <w:t>*</w:t>
             </w:r>
           </w:p>
         </w:tc>
@@ -913,19 +941,7 @@
                 <w:lang w:eastAsia="pt-BR"/>
                 <w14:ligatures w14:val="none"/>
               </w:rPr>
-              <w:t xml:space="preserve"> </w:t>
-            </w:r>
-            <w:r>
-              <w:rPr>
-                <w:rFonts w:ascii="Calibri" w:eastAsia="Times New Roman" w:hAnsi="Calibri" w:cs="Calibri"/>
-                <w:color w:val="000000"/>
-                <w:kern w:val="0"/>
-                <w:sz w:val="24"/>
-                <w:szCs w:val="24"/>
-                <w:lang w:eastAsia="pt-BR"/>
-                <w14:ligatures w14:val="none"/>
-              </w:rPr>
-              <w:t>(CLASSIFICATÓRIO)</w:t>
+              <w:t xml:space="preserve"> (CLASSIFICATÓRIO)</w:t>
             </w:r>
           </w:p>
         </w:tc>
@@ -1134,19 +1150,7 @@
                 <w:lang w:eastAsia="pt-BR"/>
                 <w14:ligatures w14:val="none"/>
               </w:rPr>
-              <w:t xml:space="preserve"> </w:t>
-            </w:r>
-            <w:r>
-              <w:rPr>
-                <w:rFonts w:ascii="Calibri" w:eastAsia="Times New Roman" w:hAnsi="Calibri" w:cs="Calibri"/>
-                <w:color w:val="000000"/>
-                <w:kern w:val="0"/>
-                <w:sz w:val="24"/>
-                <w:szCs w:val="24"/>
-                <w:lang w:eastAsia="pt-BR"/>
-                <w14:ligatures w14:val="none"/>
-              </w:rPr>
-              <w:t>(CLASSIFICATÓRIO)</w:t>
+              <w:t xml:space="preserve"> (CLASSIFICATÓRIO)</w:t>
             </w:r>
           </w:p>
         </w:tc>
@@ -1295,19 +1299,7 @@
                 <w:lang w:eastAsia="pt-BR"/>
                 <w14:ligatures w14:val="none"/>
               </w:rPr>
-              <w:t xml:space="preserve"> </w:t>
-            </w:r>
-            <w:r>
-              <w:rPr>
-                <w:rFonts w:ascii="Calibri" w:eastAsia="Times New Roman" w:hAnsi="Calibri" w:cs="Calibri"/>
-                <w:color w:val="000000"/>
-                <w:kern w:val="0"/>
-                <w:sz w:val="24"/>
-                <w:szCs w:val="24"/>
-                <w:lang w:eastAsia="pt-BR"/>
-                <w14:ligatures w14:val="none"/>
-              </w:rPr>
-              <w:t>(CLASSIFICATÓRIO)</w:t>
+              <w:t xml:space="preserve"> (CLASSIFICATÓRIO)</w:t>
             </w:r>
           </w:p>
         </w:tc>
@@ -1492,19 +1484,7 @@
                 <w:lang w:eastAsia="pt-BR"/>
                 <w14:ligatures w14:val="none"/>
               </w:rPr>
-              <w:t xml:space="preserve"> </w:t>
-            </w:r>
-            <w:r>
-              <w:rPr>
-                <w:rFonts w:ascii="Calibri" w:eastAsia="Times New Roman" w:hAnsi="Calibri" w:cs="Calibri"/>
-                <w:color w:val="000000"/>
-                <w:kern w:val="0"/>
-                <w:sz w:val="24"/>
-                <w:szCs w:val="24"/>
-                <w:lang w:eastAsia="pt-BR"/>
-                <w14:ligatures w14:val="none"/>
-              </w:rPr>
-              <w:t>(CLASSIFICATÓRIO)</w:t>
+              <w:t xml:space="preserve"> (CLASSIFICATÓRIO)</w:t>
             </w:r>
           </w:p>
         </w:tc>
@@ -1713,19 +1693,7 @@
                 <w:lang w:eastAsia="pt-BR"/>
                 <w14:ligatures w14:val="none"/>
               </w:rPr>
-              <w:t xml:space="preserve">? </w:t>
-            </w:r>
-            <w:r>
-              <w:rPr>
-                <w:rFonts w:ascii="Calibri" w:eastAsia="Times New Roman" w:hAnsi="Calibri" w:cs="Calibri"/>
-                <w:color w:val="000000"/>
-                <w:kern w:val="0"/>
-                <w:sz w:val="24"/>
-                <w:szCs w:val="24"/>
-                <w:lang w:eastAsia="pt-BR"/>
-                <w14:ligatures w14:val="none"/>
-              </w:rPr>
-              <w:t>(CLASSIFICATÓRIO)</w:t>
+              <w:t>? (CLASSIFICATÓRIO)</w:t>
             </w:r>
           </w:p>
         </w:tc>
@@ -1741,6 +1709,128 @@
             <w:noWrap/>
             <w:vAlign w:val="bottom"/>
             <w:hideMark/>
+          </w:tcPr>
+          <w:p>
+            <w:pPr>
+              <w:spacing w:after="0" w:line="240" w:lineRule="auto"/>
+              <w:rPr>
+                <w:rFonts w:ascii="Calibri" w:eastAsia="Times New Roman" w:hAnsi="Calibri" w:cs="Calibri"/>
+                <w:color w:val="000000"/>
+                <w:kern w:val="0"/>
+                <w:sz w:val="24"/>
+                <w:szCs w:val="24"/>
+                <w:lang w:eastAsia="pt-BR"/>
+                <w14:ligatures w14:val="none"/>
+              </w:rPr>
+            </w:pPr>
+          </w:p>
+        </w:tc>
+      </w:tr>
+      <w:tr>
+        <w:trPr>
+          <w:trHeight w:val="295"/>
+        </w:trPr>
+        <w:tc>
+          <w:tcPr>
+            <w:tcW w:w="2122" w:type="dxa"/>
+            <w:tcBorders>
+              <w:top w:val="single" w:sz="4" w:space="0" w:color="000000"/>
+              <w:left w:val="single" w:sz="4" w:space="0" w:color="000000"/>
+              <w:bottom w:val="single" w:sz="4" w:space="0" w:color="000000"/>
+              <w:right w:val="single" w:sz="4" w:space="0" w:color="000000"/>
+            </w:tcBorders>
+            <w:noWrap/>
+            <w:vAlign w:val="bottom"/>
+          </w:tcPr>
+          <w:p>
+            <w:pPr>
+              <w:spacing w:after="0" w:line="240" w:lineRule="auto"/>
+              <w:rPr>
+                <w:rFonts w:ascii="Calibri" w:eastAsia="Times New Roman" w:hAnsi="Calibri" w:cs="Calibri"/>
+                <w:color w:val="000000"/>
+                <w:kern w:val="0"/>
+                <w:sz w:val="24"/>
+                <w:szCs w:val="24"/>
+                <w:lang w:eastAsia="pt-BR"/>
+                <w14:ligatures w14:val="none"/>
+              </w:rPr>
+            </w:pPr>
+            <w:r>
+              <w:rPr>
+                <w:rFonts w:ascii="Calibri" w:eastAsia="Times New Roman" w:hAnsi="Calibri" w:cs="Calibri"/>
+                <w:color w:val="000000"/>
+                <w:kern w:val="0"/>
+                <w:sz w:val="24"/>
+                <w:szCs w:val="24"/>
+                <w:lang w:eastAsia="pt-BR"/>
+                <w14:ligatures w14:val="none"/>
+              </w:rPr>
+              <w:t>8_Conclusão</w:t>
+            </w:r>
+          </w:p>
+        </w:tc>
+        <w:tc>
+          <w:tcPr>
+            <w:tcW w:w="7512" w:type="dxa"/>
+            <w:tcBorders>
+              <w:top w:val="single" w:sz="4" w:space="0" w:color="000000"/>
+              <w:left w:val="single" w:sz="4" w:space="0" w:color="000000"/>
+              <w:bottom w:val="single" w:sz="4" w:space="0" w:color="000000"/>
+              <w:right w:val="single" w:sz="4" w:space="0" w:color="000000"/>
+            </w:tcBorders>
+            <w:noWrap/>
+            <w:vAlign w:val="bottom"/>
+          </w:tcPr>
+          <w:p>
+            <w:pPr>
+              <w:spacing w:after="0" w:line="240" w:lineRule="auto"/>
+              <w:rPr>
+                <w:rFonts w:ascii="Calibri" w:eastAsia="Times New Roman" w:hAnsi="Calibri" w:cs="Calibri"/>
+                <w:color w:val="000000"/>
+                <w:kern w:val="0"/>
+                <w:sz w:val="24"/>
+                <w:szCs w:val="24"/>
+                <w:lang w:eastAsia="pt-BR"/>
+                <w14:ligatures w14:val="none"/>
+              </w:rPr>
+            </w:pPr>
+            <w:r>
+              <w:rPr>
+                <w:rFonts w:ascii="Calibri" w:eastAsia="Times New Roman" w:hAnsi="Calibri" w:cs="Calibri"/>
+                <w:color w:val="000000"/>
+                <w:kern w:val="0"/>
+                <w:sz w:val="24"/>
+                <w:szCs w:val="24"/>
+                <w:lang w:eastAsia="pt-BR"/>
+                <w14:ligatures w14:val="none"/>
+              </w:rPr>
+              <w:t>O</w:t>
+            </w:r>
+            <w:r>
+              <w:rPr>
+                <w:rFonts w:ascii="Calibri" w:eastAsia="Times New Roman" w:hAnsi="Calibri" w:cs="Calibri"/>
+                <w:color w:val="000000"/>
+                <w:kern w:val="0"/>
+                <w:sz w:val="24"/>
+                <w:szCs w:val="24"/>
+                <w:lang w:eastAsia="pt-BR"/>
+                <w14:ligatures w14:val="none"/>
+              </w:rPr>
+              <w:t xml:space="preserve"> trabalho traz considerações finais ou conclusão, apresentando reflexões,  avanços ou soluções ao tema abordado, conforme os objetivos propostos.</w:t>
+            </w:r>
+          </w:p>
+        </w:tc>
+        <w:tc>
+          <w:tcPr>
+            <w:tcW w:w="915" w:type="dxa"/>
+            <w:tcBorders>
+              <w:top w:val="single" w:sz="4" w:space="0" w:color="000000"/>
+              <w:left w:val="single" w:sz="4" w:space="0" w:color="000000"/>
+              <w:bottom w:val="single" w:sz="4" w:space="0" w:color="000000"/>
+              <w:right w:val="single" w:sz="4" w:space="0" w:color="000000"/>
+            </w:tcBorders>
+            <w:noWrap/>
+            <w:vAlign w:val="bottom"/>
           </w:tcPr>
           <w:p>
             <w:pPr>

</xml_diff>